<commit_message>
Complete Question 4, 5
</commit_message>
<xml_diff>
--- a/Report.docx
+++ b/Report.docx
@@ -99,7 +99,7 @@
           </mc:Choice>
           <mc:Fallback>
             <w:pict>
-              <v:rect w14:anchorId="40AFA7FC" id="Rectangle 5" o:spid="_x0000_s1026" style="position:absolute;margin-left:560.15pt;margin-top:-1in;width:611.35pt;height:791.65pt;z-index:-251657216;visibility:visible;mso-wrap-style:square;mso-width-percent:0;mso-height-percent:0;mso-wrap-distance-left:9pt;mso-wrap-distance-top:0;mso-wrap-distance-right:9pt;mso-wrap-distance-bottom:0;mso-position-horizontal:right;mso-position-horizontal-relative:page;mso-position-vertical:absolute;mso-position-vertical-relative:text;mso-width-percent:0;mso-height-percent:0;mso-width-relative:margin;mso-height-relative:margin;v-text-anchor:middle" o:gfxdata="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" stroked="f" strokeweight="1pt">
+              <v:rect w14:anchorId="7A225060" id="Rectangle 5" o:spid="_x0000_s1026" style="position:absolute;margin-left:560.15pt;margin-top:-1in;width:611.35pt;height:791.65pt;z-index:-251657216;visibility:visible;mso-wrap-style:square;mso-width-percent:0;mso-height-percent:0;mso-wrap-distance-left:9pt;mso-wrap-distance-top:0;mso-wrap-distance-right:9pt;mso-wrap-distance-bottom:0;mso-position-horizontal:right;mso-position-horizontal-relative:page;mso-position-vertical:absolute;mso-position-vertical-relative:text;mso-width-percent:0;mso-height-percent:0;mso-width-relative:margin;mso-height-relative:margin;v-text-anchor:middle" o:gfxdata="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" stroked="f" strokeweight="1pt">
                 <v:fill r:id="rId5" o:title="" opacity="10486f" recolor="t" rotate="t" type="frame"/>
                 <w10:wrap anchorx="page"/>
               </v:rect>
@@ -1232,6 +1232,8 @@
       <w:pPr>
         <w:bidi/>
         <w:rPr>
+          <w:rFonts w:hint="cs"/>
+          <w:rtl/>
           <w:lang w:bidi="fa-IR"/>
         </w:rPr>
       </w:pPr>
@@ -1243,6 +1245,78 @@
         </w:rPr>
         <w:lastRenderedPageBreak/>
         <w:t xml:space="preserve">ب) </w:t>
+      </w:r>
+      <w:r>
+        <w:rPr>
+          <w:rFonts w:hint="cs"/>
+          <w:rtl/>
+          <w:lang w:bidi="fa-IR"/>
+        </w:rPr>
+        <w:t xml:space="preserve">چهار نقطه </w:t>
+      </w:r>
+      <w:r>
+        <w:rPr>
+          <w:lang w:bidi="fa-IR"/>
+        </w:rPr>
+        <w:t>(0,1)</w:t>
+      </w:r>
+      <w:r>
+        <w:rPr>
+          <w:rFonts w:hint="cs"/>
+          <w:rtl/>
+          <w:lang w:bidi="fa-IR"/>
+        </w:rPr>
+        <w:t xml:space="preserve">، </w:t>
+      </w:r>
+      <w:r>
+        <w:rPr>
+          <w:lang w:bidi="fa-IR"/>
+        </w:rPr>
+        <w:t>(1,0)</w:t>
+      </w:r>
+      <w:r>
+        <w:rPr>
+          <w:rFonts w:hint="cs"/>
+          <w:rtl/>
+          <w:lang w:bidi="fa-IR"/>
+        </w:rPr>
+        <w:t xml:space="preserve">، </w:t>
+      </w:r>
+      <w:r>
+        <w:rPr>
+          <w:lang w:bidi="fa-IR"/>
+        </w:rPr>
+        <w:t>(1,1)</w:t>
+      </w:r>
+      <w:r>
+        <w:rPr>
+          <w:rFonts w:hint="cs"/>
+          <w:rtl/>
+          <w:lang w:bidi="fa-IR"/>
+        </w:rPr>
+        <w:t xml:space="preserve"> و </w:t>
+      </w:r>
+      <w:r>
+        <w:rPr>
+          <w:lang w:bidi="fa-IR"/>
+        </w:rPr>
+        <w:t>(2,0)</w:t>
+      </w:r>
+      <w:r>
+        <w:rPr>
+          <w:rFonts w:hint="cs"/>
+          <w:rtl/>
+          <w:lang w:bidi="fa-IR"/>
+        </w:rPr>
+        <w:t xml:space="preserve"> </w:t>
+      </w:r>
+      <w:r>
+        <w:rPr>
+          <w:rFonts w:hint="cs"/>
+          <w:rtl/>
+          <w:lang w:bidi="fa-IR"/>
+        </w:rPr>
+        <w:t>بردار‌های پشتیبان هستند و داریم:</w:t>
       </w:r>
     </w:p>
     <w:p>
@@ -2615,8 +2689,758 @@
         <w:lastRenderedPageBreak/>
         <w:t>ب)</w:t>
       </w:r>
-      <w:bookmarkStart w:id="0" w:name="_GoBack"/>
-      <w:bookmarkEnd w:id="0"/>
+    </w:p>
+    <w:tbl>
+      <w:tblPr>
+        <w:tblStyle w:val="GridTable5Dark-Accent5"/>
+        <w:bidiVisual/>
+        <w:tblW w:w="0" w:type="auto"/>
+        <w:tblInd w:w="10" w:type="dxa"/>
+        <w:tblLook w:val="0420" w:firstRow="1" w:lastRow="0" w:firstColumn="0" w:lastColumn="0" w:noHBand="0" w:noVBand="1"/>
+      </w:tblPr>
+      <w:tblGrid>
+        <w:gridCol w:w="2091"/>
+        <w:gridCol w:w="1857"/>
+        <w:gridCol w:w="1797"/>
+        <w:gridCol w:w="1798"/>
+        <w:gridCol w:w="1797"/>
+      </w:tblGrid>
+      <w:tr>
+        <w:trPr>
+          <w:cnfStyle w:val="100000000000" w:firstRow="1" w:lastRow="0" w:firstColumn="0" w:lastColumn="0" w:oddVBand="0" w:evenVBand="0" w:oddHBand="0" w:evenHBand="0" w:firstRowFirstColumn="0" w:firstRowLastColumn="0" w:lastRowFirstColumn="0" w:lastRowLastColumn="0"/>
+        </w:trPr>
+        <w:tc>
+          <w:tcPr>
+            <w:tcW w:w="2095" w:type="dxa"/>
+            <w:vAlign w:val="center"/>
+          </w:tcPr>
+          <w:p>
+            <w:pPr>
+              <w:bidi/>
+              <w:jc w:val="center"/>
+              <w:rPr>
+                <w:rtl/>
+                <w:lang w:bidi="fa-IR"/>
+              </w:rPr>
+            </w:pPr>
+            <w:r>
+              <w:rPr>
+                <w:lang w:bidi="fa-IR"/>
+              </w:rPr>
+              <w:t>class</w:t>
+            </w:r>
+          </w:p>
+        </w:tc>
+        <w:tc>
+          <w:tcPr>
+            <w:tcW w:w="1860" w:type="dxa"/>
+            <w:vAlign w:val="center"/>
+          </w:tcPr>
+          <w:p>
+            <w:pPr>
+              <w:bidi/>
+              <w:jc w:val="center"/>
+              <w:rPr>
+                <w:rtl/>
+                <w:lang w:bidi="fa-IR"/>
+              </w:rPr>
+            </w:pPr>
+            <w:r>
+              <w:rPr>
+                <w:lang w:bidi="fa-IR"/>
+              </w:rPr>
+              <w:t>x</w:t>
+            </w:r>
+          </w:p>
+        </w:tc>
+        <w:tc>
+          <w:tcPr>
+            <w:tcW w:w="1800" w:type="dxa"/>
+            <w:vAlign w:val="center"/>
+          </w:tcPr>
+          <w:p>
+            <w:pPr>
+              <w:bidi/>
+              <w:jc w:val="center"/>
+              <w:rPr>
+                <w:rtl/>
+                <w:lang w:bidi="fa-IR"/>
+              </w:rPr>
+            </w:pPr>
+            <w:r>
+              <w:rPr>
+                <w:lang w:bidi="fa-IR"/>
+              </w:rPr>
+              <w:t>1</w:t>
+            </w:r>
+          </w:p>
+        </w:tc>
+        <w:tc>
+          <w:tcPr>
+            <w:tcW w:w="1800" w:type="dxa"/>
+            <w:vAlign w:val="center"/>
+          </w:tcPr>
+          <w:p>
+            <w:pPr>
+              <w:bidi/>
+              <w:jc w:val="center"/>
+              <w:rPr>
+                <w:rtl/>
+                <w:lang w:bidi="fa-IR"/>
+              </w:rPr>
+            </w:pPr>
+            <m:oMathPara>
+              <m:oMath>
+                <m:rad>
+                  <m:radPr>
+                    <m:degHide m:val="1"/>
+                    <m:ctrlPr>
+                      <w:rPr>
+                        <w:rFonts w:ascii="Cambria Math" w:hAnsi="Cambria Math"/>
+                        <w:b w:val="0"/>
+                        <w:bCs w:val="0"/>
+                        <w:i/>
+                        <w:lang w:bidi="fa-IR"/>
+                      </w:rPr>
+                    </m:ctrlPr>
+                  </m:radPr>
+                  <m:deg>
+                    <m:ctrlPr>
+                      <w:rPr>
+                        <w:rFonts w:ascii="Cambria Math" w:hAnsi="Cambria Math"/>
+                        <w:i/>
+                        <w:lang w:bidi="fa-IR"/>
+                      </w:rPr>
+                    </m:ctrlPr>
+                  </m:deg>
+                  <m:e>
+                    <m:r>
+                      <m:rPr>
+                        <m:sty m:val="bi"/>
+                      </m:rPr>
+                      <w:rPr>
+                        <w:rFonts w:ascii="Cambria Math" w:hAnsi="Cambria Math"/>
+                        <w:lang w:bidi="fa-IR"/>
+                      </w:rPr>
+                      <m:t>2</m:t>
+                    </m:r>
+                  </m:e>
+                </m:rad>
+                <m:r>
+                  <w:rPr>
+                    <w:rFonts w:ascii="Cambria Math" w:hAnsi="Cambria Math"/>
+                    <w:lang w:bidi="fa-IR"/>
+                  </w:rPr>
+                  <m:t>x</m:t>
+                </m:r>
+              </m:oMath>
+            </m:oMathPara>
+          </w:p>
+        </w:tc>
+        <w:tc>
+          <w:tcPr>
+            <w:tcW w:w="1800" w:type="dxa"/>
+            <w:vAlign w:val="center"/>
+          </w:tcPr>
+          <w:p>
+            <w:pPr>
+              <w:bidi/>
+              <w:jc w:val="center"/>
+              <w:rPr>
+                <w:rtl/>
+                <w:lang w:bidi="fa-IR"/>
+              </w:rPr>
+            </w:pPr>
+            <m:oMathPara>
+              <m:oMath>
+                <m:sSup>
+                  <m:sSupPr>
+                    <m:ctrlPr>
+                      <w:rPr>
+                        <w:rFonts w:ascii="Cambria Math" w:hAnsi="Cambria Math"/>
+                        <w:b w:val="0"/>
+                        <w:bCs w:val="0"/>
+                        <w:i/>
+                        <w:lang w:bidi="fa-IR"/>
+                      </w:rPr>
+                    </m:ctrlPr>
+                  </m:sSupPr>
+                  <m:e>
+                    <m:r>
+                      <m:rPr>
+                        <m:sty m:val="bi"/>
+                      </m:rPr>
+                      <w:rPr>
+                        <w:rFonts w:ascii="Cambria Math" w:hAnsi="Cambria Math"/>
+                        <w:lang w:bidi="fa-IR"/>
+                      </w:rPr>
+                      <m:t>x</m:t>
+                    </m:r>
+                    <m:ctrlPr>
+                      <w:rPr>
+                        <w:rFonts w:ascii="Cambria Math" w:hAnsi="Cambria Math"/>
+                        <w:i/>
+                        <w:lang w:bidi="fa-IR"/>
+                      </w:rPr>
+                    </m:ctrlPr>
+                  </m:e>
+                  <m:sup>
+                    <m:r>
+                      <m:rPr>
+                        <m:sty m:val="bi"/>
+                      </m:rPr>
+                      <w:rPr>
+                        <w:rFonts w:ascii="Cambria Math" w:hAnsi="Cambria Math"/>
+                        <w:lang w:bidi="fa-IR"/>
+                      </w:rPr>
+                      <m:t>2</m:t>
+                    </m:r>
+                  </m:sup>
+                </m:sSup>
+              </m:oMath>
+            </m:oMathPara>
+          </w:p>
+        </w:tc>
+      </w:tr>
+      <w:tr>
+        <w:trPr>
+          <w:cnfStyle w:val="000000100000" w:firstRow="0" w:lastRow="0" w:firstColumn="0" w:lastColumn="0" w:oddVBand="0" w:evenVBand="0" w:oddHBand="1" w:evenHBand="0" w:firstRowFirstColumn="0" w:firstRowLastColumn="0" w:lastRowFirstColumn="0" w:lastRowLastColumn="0"/>
+        </w:trPr>
+        <w:tc>
+          <w:tcPr>
+            <w:tcW w:w="2095" w:type="dxa"/>
+            <w:vAlign w:val="center"/>
+          </w:tcPr>
+          <w:p>
+            <w:pPr>
+              <w:bidi/>
+              <w:jc w:val="center"/>
+              <w:rPr>
+                <w:rtl/>
+                <w:lang w:bidi="fa-IR"/>
+              </w:rPr>
+            </w:pPr>
+            <w:r>
+              <w:rPr>
+                <w:lang w:bidi="fa-IR"/>
+              </w:rPr>
+              <w:t>+</w:t>
+            </w:r>
+          </w:p>
+        </w:tc>
+        <w:tc>
+          <w:tcPr>
+            <w:tcW w:w="1860" w:type="dxa"/>
+            <w:vAlign w:val="center"/>
+          </w:tcPr>
+          <w:p>
+            <w:pPr>
+              <w:bidi/>
+              <w:jc w:val="center"/>
+              <w:rPr>
+                <w:rtl/>
+                <w:lang w:bidi="fa-IR"/>
+              </w:rPr>
+            </w:pPr>
+            <w:r>
+              <w:rPr>
+                <w:lang w:bidi="fa-IR"/>
+              </w:rPr>
+              <w:t>0</w:t>
+            </w:r>
+          </w:p>
+        </w:tc>
+        <w:tc>
+          <w:tcPr>
+            <w:tcW w:w="1800" w:type="dxa"/>
+            <w:vAlign w:val="center"/>
+          </w:tcPr>
+          <w:p>
+            <w:pPr>
+              <w:bidi/>
+              <w:jc w:val="center"/>
+              <w:rPr>
+                <w:rtl/>
+                <w:lang w:bidi="fa-IR"/>
+              </w:rPr>
+            </w:pPr>
+            <w:r>
+              <w:rPr>
+                <w:lang w:bidi="fa-IR"/>
+              </w:rPr>
+              <w:t>1</w:t>
+            </w:r>
+          </w:p>
+        </w:tc>
+        <w:tc>
+          <w:tcPr>
+            <w:tcW w:w="1800" w:type="dxa"/>
+            <w:vAlign w:val="center"/>
+          </w:tcPr>
+          <w:p>
+            <w:pPr>
+              <w:bidi/>
+              <w:jc w:val="center"/>
+              <w:rPr>
+                <w:rtl/>
+                <w:lang w:bidi="fa-IR"/>
+              </w:rPr>
+            </w:pPr>
+            <w:r>
+              <w:rPr>
+                <w:lang w:bidi="fa-IR"/>
+              </w:rPr>
+              <w:t>0</w:t>
+            </w:r>
+          </w:p>
+        </w:tc>
+        <w:tc>
+          <w:tcPr>
+            <w:tcW w:w="1800" w:type="dxa"/>
+            <w:vAlign w:val="center"/>
+          </w:tcPr>
+          <w:p>
+            <w:pPr>
+              <w:bidi/>
+              <w:jc w:val="center"/>
+              <w:rPr>
+                <w:rtl/>
+                <w:lang w:bidi="fa-IR"/>
+              </w:rPr>
+            </w:pPr>
+            <w:r>
+              <w:rPr>
+                <w:lang w:bidi="fa-IR"/>
+              </w:rPr>
+              <w:t>0</w:t>
+            </w:r>
+          </w:p>
+        </w:tc>
+      </w:tr>
+      <w:tr>
+        <w:tc>
+          <w:tcPr>
+            <w:tcW w:w="2095" w:type="dxa"/>
+            <w:vAlign w:val="center"/>
+          </w:tcPr>
+          <w:p>
+            <w:pPr>
+              <w:bidi/>
+              <w:jc w:val="center"/>
+              <w:rPr>
+                <w:rtl/>
+                <w:lang w:bidi="fa-IR"/>
+              </w:rPr>
+            </w:pPr>
+            <w:r>
+              <w:rPr>
+                <w:lang w:bidi="fa-IR"/>
+              </w:rPr>
+              <w:t>-</w:t>
+            </w:r>
+          </w:p>
+        </w:tc>
+        <w:tc>
+          <w:tcPr>
+            <w:tcW w:w="1860" w:type="dxa"/>
+            <w:vAlign w:val="center"/>
+          </w:tcPr>
+          <w:p>
+            <w:pPr>
+              <w:bidi/>
+              <w:jc w:val="center"/>
+              <w:rPr>
+                <w:rtl/>
+                <w:lang w:bidi="fa-IR"/>
+              </w:rPr>
+            </w:pPr>
+            <w:r>
+              <w:rPr>
+                <w:lang w:bidi="fa-IR"/>
+              </w:rPr>
+              <w:t>-1</w:t>
+            </w:r>
+          </w:p>
+        </w:tc>
+        <w:tc>
+          <w:tcPr>
+            <w:tcW w:w="1800" w:type="dxa"/>
+            <w:vAlign w:val="center"/>
+          </w:tcPr>
+          <w:p>
+            <w:pPr>
+              <w:bidi/>
+              <w:jc w:val="center"/>
+              <w:rPr>
+                <w:rtl/>
+                <w:lang w:bidi="fa-IR"/>
+              </w:rPr>
+            </w:pPr>
+            <w:r>
+              <w:rPr>
+                <w:lang w:bidi="fa-IR"/>
+              </w:rPr>
+              <w:t>1</w:t>
+            </w:r>
+          </w:p>
+        </w:tc>
+        <w:tc>
+          <w:tcPr>
+            <w:tcW w:w="1800" w:type="dxa"/>
+            <w:vAlign w:val="center"/>
+          </w:tcPr>
+          <w:p>
+            <w:pPr>
+              <w:bidi/>
+              <w:jc w:val="center"/>
+              <w:rPr>
+                <w:rtl/>
+                <w:lang w:bidi="fa-IR"/>
+              </w:rPr>
+            </w:pPr>
+            <m:oMathPara>
+              <m:oMath>
+                <m:r>
+                  <w:rPr>
+                    <w:rFonts w:ascii="Cambria Math" w:hAnsi="Cambria Math"/>
+                    <w:lang w:bidi="fa-IR"/>
+                  </w:rPr>
+                  <m:t>-</m:t>
+                </m:r>
+                <m:rad>
+                  <m:radPr>
+                    <m:degHide m:val="1"/>
+                    <m:ctrlPr>
+                      <w:rPr>
+                        <w:rFonts w:ascii="Cambria Math" w:hAnsi="Cambria Math"/>
+                        <w:i/>
+                        <w:lang w:bidi="fa-IR"/>
+                      </w:rPr>
+                    </m:ctrlPr>
+                  </m:radPr>
+                  <m:deg/>
+                  <m:e>
+                    <m:r>
+                      <w:rPr>
+                        <w:rFonts w:ascii="Cambria Math" w:hAnsi="Cambria Math"/>
+                        <w:lang w:bidi="fa-IR"/>
+                      </w:rPr>
+                      <m:t>2</m:t>
+                    </m:r>
+                  </m:e>
+                </m:rad>
+              </m:oMath>
+            </m:oMathPara>
+          </w:p>
+        </w:tc>
+        <w:tc>
+          <w:tcPr>
+            <w:tcW w:w="1800" w:type="dxa"/>
+            <w:vAlign w:val="center"/>
+          </w:tcPr>
+          <w:p>
+            <w:pPr>
+              <w:bidi/>
+              <w:jc w:val="center"/>
+              <w:rPr>
+                <w:rtl/>
+                <w:lang w:bidi="fa-IR"/>
+              </w:rPr>
+            </w:pPr>
+            <w:r>
+              <w:rPr>
+                <w:lang w:bidi="fa-IR"/>
+              </w:rPr>
+              <w:t>1</w:t>
+            </w:r>
+          </w:p>
+        </w:tc>
+      </w:tr>
+      <w:tr>
+        <w:trPr>
+          <w:cnfStyle w:val="000000100000" w:firstRow="0" w:lastRow="0" w:firstColumn="0" w:lastColumn="0" w:oddVBand="0" w:evenVBand="0" w:oddHBand="1" w:evenHBand="0" w:firstRowFirstColumn="0" w:firstRowLastColumn="0" w:lastRowFirstColumn="0" w:lastRowLastColumn="0"/>
+        </w:trPr>
+        <w:tc>
+          <w:tcPr>
+            <w:tcW w:w="2095" w:type="dxa"/>
+            <w:vAlign w:val="center"/>
+          </w:tcPr>
+          <w:p>
+            <w:pPr>
+              <w:bidi/>
+              <w:jc w:val="center"/>
+              <w:rPr>
+                <w:rtl/>
+                <w:lang w:bidi="fa-IR"/>
+              </w:rPr>
+            </w:pPr>
+            <w:r>
+              <w:rPr>
+                <w:lang w:bidi="fa-IR"/>
+              </w:rPr>
+              <w:t>-</w:t>
+            </w:r>
+          </w:p>
+        </w:tc>
+        <w:tc>
+          <w:tcPr>
+            <w:tcW w:w="1860" w:type="dxa"/>
+            <w:vAlign w:val="center"/>
+          </w:tcPr>
+          <w:p>
+            <w:pPr>
+              <w:bidi/>
+              <w:jc w:val="center"/>
+              <w:rPr>
+                <w:rtl/>
+                <w:lang w:bidi="fa-IR"/>
+              </w:rPr>
+            </w:pPr>
+            <w:r>
+              <w:rPr>
+                <w:lang w:bidi="fa-IR"/>
+              </w:rPr>
+              <w:t>+1</w:t>
+            </w:r>
+          </w:p>
+        </w:tc>
+        <w:tc>
+          <w:tcPr>
+            <w:tcW w:w="1800" w:type="dxa"/>
+            <w:vAlign w:val="center"/>
+          </w:tcPr>
+          <w:p>
+            <w:pPr>
+              <w:bidi/>
+              <w:jc w:val="center"/>
+              <w:rPr>
+                <w:rtl/>
+                <w:lang w:bidi="fa-IR"/>
+              </w:rPr>
+            </w:pPr>
+            <w:r>
+              <w:rPr>
+                <w:lang w:bidi="fa-IR"/>
+              </w:rPr>
+              <w:t>1</w:t>
+            </w:r>
+          </w:p>
+        </w:tc>
+        <w:tc>
+          <w:tcPr>
+            <w:tcW w:w="1800" w:type="dxa"/>
+            <w:vAlign w:val="center"/>
+          </w:tcPr>
+          <w:p>
+            <w:pPr>
+              <w:bidi/>
+              <w:jc w:val="center"/>
+              <w:rPr>
+                <w:rtl/>
+                <w:lang w:bidi="fa-IR"/>
+              </w:rPr>
+            </w:pPr>
+            <m:oMathPara>
+              <m:oMath>
+                <m:rad>
+                  <m:radPr>
+                    <m:degHide m:val="1"/>
+                    <m:ctrlPr>
+                      <w:rPr>
+                        <w:rFonts w:ascii="Cambria Math" w:hAnsi="Cambria Math"/>
+                        <w:i/>
+                        <w:lang w:bidi="fa-IR"/>
+                      </w:rPr>
+                    </m:ctrlPr>
+                  </m:radPr>
+                  <m:deg/>
+                  <m:e>
+                    <m:r>
+                      <w:rPr>
+                        <w:rFonts w:ascii="Cambria Math" w:hAnsi="Cambria Math"/>
+                        <w:lang w:bidi="fa-IR"/>
+                      </w:rPr>
+                      <m:t>2</m:t>
+                    </m:r>
+                  </m:e>
+                </m:rad>
+              </m:oMath>
+            </m:oMathPara>
+          </w:p>
+        </w:tc>
+        <w:tc>
+          <w:tcPr>
+            <w:tcW w:w="1800" w:type="dxa"/>
+            <w:vAlign w:val="center"/>
+          </w:tcPr>
+          <w:p>
+            <w:pPr>
+              <w:bidi/>
+              <w:jc w:val="center"/>
+              <w:rPr>
+                <w:rtl/>
+                <w:lang w:bidi="fa-IR"/>
+              </w:rPr>
+            </w:pPr>
+            <w:r>
+              <w:rPr>
+                <w:lang w:bidi="fa-IR"/>
+              </w:rPr>
+              <w:t>1</w:t>
+            </w:r>
+          </w:p>
+        </w:tc>
+      </w:tr>
+    </w:tbl>
+    <w:p>
+      <w:pPr>
+        <w:bidi/>
+        <w:rPr>
+          <w:rtl/>
+          <w:lang w:bidi="fa-IR"/>
+        </w:rPr>
+      </w:pPr>
+    </w:p>
+    <w:p>
+      <w:pPr>
+        <w:bidi/>
+        <w:jc w:val="both"/>
+        <w:rPr>
+          <w:rFonts w:hint="cs"/>
+          <w:rtl/>
+          <w:lang w:bidi="fa-IR"/>
+        </w:rPr>
+      </w:pPr>
+      <w:r>
+        <w:rPr>
+          <w:rFonts w:hint="cs"/>
+          <w:rtl/>
+          <w:lang w:bidi="fa-IR"/>
+        </w:rPr>
+        <w:t xml:space="preserve">پیش از هر محاسبه‌ای می‌توان جواب را پیدا کرد. </w:t>
+      </w:r>
+      <w:r>
+        <w:rPr>
+          <w:rFonts w:hint="cs"/>
+          <w:rtl/>
+          <w:lang w:bidi="fa-IR"/>
+        </w:rPr>
+        <w:t xml:space="preserve">تنها بعدی که باعث جداشدن داده‌های مثبت و منفی شده‌است بعد </w:t>
+      </w:r>
+      <m:oMath>
+        <m:sSup>
+          <m:sSupPr>
+            <m:ctrlPr>
+              <w:rPr>
+                <w:rFonts w:ascii="Cambria Math" w:hAnsi="Cambria Math"/>
+                <w:i/>
+                <w:lang w:bidi="fa-IR"/>
+              </w:rPr>
+            </m:ctrlPr>
+          </m:sSupPr>
+          <m:e>
+            <m:r>
+              <w:rPr>
+                <w:rFonts w:ascii="Cambria Math" w:hAnsi="Cambria Math"/>
+                <w:lang w:bidi="fa-IR"/>
+              </w:rPr>
+              <m:t>x</m:t>
+            </m:r>
+          </m:e>
+          <m:sup>
+            <m:r>
+              <w:rPr>
+                <w:rFonts w:ascii="Cambria Math" w:hAnsi="Cambria Math"/>
+                <w:lang w:bidi="fa-IR"/>
+              </w:rPr>
+              <m:t>2</m:t>
+            </m:r>
+          </m:sup>
+        </m:sSup>
+      </m:oMath>
+      <w:r>
+        <w:rPr>
+          <w:rFonts w:hint="cs"/>
+          <w:rtl/>
+          <w:lang w:bidi="fa-IR"/>
+        </w:rPr>
+        <w:t xml:space="preserve"> است. در این بعد مقدار 0.5 برای بهترین حاشیه را برای جداسازی فراهم می‌کند. پس </w:t>
+      </w:r>
+      <m:oMath>
+        <m:sSup>
+          <m:sSupPr>
+            <m:ctrlPr>
+              <w:rPr>
+                <w:rFonts w:ascii="Cambria Math" w:hAnsi="Cambria Math"/>
+                <w:i/>
+                <w:lang w:bidi="fa-IR"/>
+              </w:rPr>
+            </m:ctrlPr>
+          </m:sSupPr>
+          <m:e>
+            <m:r>
+              <w:rPr>
+                <w:rFonts w:ascii="Cambria Math" w:hAnsi="Cambria Math"/>
+                <w:lang w:bidi="fa-IR"/>
+              </w:rPr>
+              <m:t>x</m:t>
+            </m:r>
+          </m:e>
+          <m:sup>
+            <m:r>
+              <w:rPr>
+                <w:rFonts w:ascii="Cambria Math" w:hAnsi="Cambria Math"/>
+                <w:lang w:bidi="fa-IR"/>
+              </w:rPr>
+              <m:t>2</m:t>
+            </m:r>
+          </m:sup>
+        </m:sSup>
+        <m:r>
+          <w:rPr>
+            <w:rFonts w:ascii="Cambria Math" w:hAnsi="Cambria Math"/>
+            <w:lang w:bidi="fa-IR"/>
+          </w:rPr>
+          <m:t>=</m:t>
+        </m:r>
+        <m:f>
+          <m:fPr>
+            <m:ctrlPr>
+              <w:rPr>
+                <w:rFonts w:ascii="Cambria Math" w:hAnsi="Cambria Math"/>
+                <w:i/>
+                <w:lang w:bidi="fa-IR"/>
+              </w:rPr>
+            </m:ctrlPr>
+          </m:fPr>
+          <m:num>
+            <m:r>
+              <w:rPr>
+                <w:rFonts w:ascii="Cambria Math" w:hAnsi="Cambria Math"/>
+                <w:lang w:bidi="fa-IR"/>
+              </w:rPr>
+              <m:t>1</m:t>
+            </m:r>
+          </m:num>
+          <m:den>
+            <m:r>
+              <w:rPr>
+                <w:rFonts w:ascii="Cambria Math" w:hAnsi="Cambria Math"/>
+                <w:lang w:bidi="fa-IR"/>
+              </w:rPr>
+              <m:t>2</m:t>
+            </m:r>
+          </m:den>
+        </m:f>
+      </m:oMath>
+      <w:r>
+        <w:rPr>
+          <w:rFonts w:hint="cs"/>
+          <w:rtl/>
+          <w:lang w:bidi="fa-IR"/>
+        </w:rPr>
+        <w:t xml:space="preserve"> یک ابرصفحه جداکننده در فضای جدید خواهد بود.</w:t>
+      </w:r>
     </w:p>
     <w:p>
       <w:pPr>
@@ -2660,36 +3484,1098 @@
         <w:t>۴</w:t>
       </w:r>
     </w:p>
-    <w:p>
-      <w:pPr>
-        <w:bidi/>
-        <w:rPr>
-          <w:lang w:bidi="fa-IR"/>
-        </w:rPr>
-      </w:pPr>
-      <w:r>
-        <w:rPr>
-          <w:rtl/>
-          <w:lang w:bidi="fa-IR"/>
-        </w:rPr>
-        <w:t xml:space="preserve">الف) </w:t>
-      </w:r>
-      <w:r>
-        <w:rPr>
-          <w:rFonts w:hint="cs"/>
-          <w:rtl/>
-          <w:lang w:bidi="fa-IR"/>
-        </w:rPr>
-        <w:t xml:space="preserve">اگر </w:t>
-      </w:r>
-    </w:p>
-    <w:p>
-      <w:pPr>
-        <w:bidi/>
-        <w:rPr>
-          <w:lang w:bidi="fa-IR"/>
-        </w:rPr>
-      </w:pPr>
+    <w:tbl>
+      <w:tblPr>
+        <w:tblStyle w:val="GridTable5Dark-Accent5"/>
+        <w:bidiVisual/>
+        <w:tblW w:w="0" w:type="auto"/>
+        <w:tblInd w:w="10" w:type="dxa"/>
+        <w:tblLook w:val="04A0" w:firstRow="1" w:lastRow="0" w:firstColumn="1" w:lastColumn="0" w:noHBand="0" w:noVBand="1"/>
+      </w:tblPr>
+      <w:tblGrid>
+        <w:gridCol w:w="847"/>
+        <w:gridCol w:w="7502"/>
+        <w:gridCol w:w="991"/>
+      </w:tblGrid>
+      <w:tr>
+        <w:trPr>
+          <w:cnfStyle w:val="100000000000" w:firstRow="1" w:lastRow="0" w:firstColumn="0" w:lastColumn="0" w:oddVBand="0" w:evenVBand="0" w:oddHBand="0" w:evenHBand="0" w:firstRowFirstColumn="0" w:firstRowLastColumn="0" w:lastRowFirstColumn="0" w:lastRowLastColumn="0"/>
+        </w:trPr>
+        <w:tc>
+          <w:tcPr>
+            <w:cnfStyle w:val="001000000000" w:firstRow="0" w:lastRow="0" w:firstColumn="1" w:lastColumn="0" w:oddVBand="0" w:evenVBand="0" w:oddHBand="0" w:evenHBand="0" w:firstRowFirstColumn="0" w:firstRowLastColumn="0" w:lastRowFirstColumn="0" w:lastRowLastColumn="0"/>
+            <w:tcW w:w="847" w:type="dxa"/>
+          </w:tcPr>
+          <w:p>
+            <w:pPr>
+              <w:bidi/>
+              <w:jc w:val="center"/>
+              <w:rPr>
+                <w:rtl/>
+                <w:lang w:bidi="fa-IR"/>
+              </w:rPr>
+            </w:pPr>
+            <w:r>
+              <w:rPr>
+                <w:rFonts w:hint="cs"/>
+                <w:rtl/>
+                <w:lang w:bidi="fa-IR"/>
+              </w:rPr>
+              <w:t>ردیف</w:t>
+            </w:r>
+          </w:p>
+        </w:tc>
+        <w:tc>
+          <w:tcPr>
+            <w:tcW w:w="7507" w:type="dxa"/>
+          </w:tcPr>
+          <w:p>
+            <w:pPr>
+              <w:bidi/>
+              <w:jc w:val="center"/>
+              <w:cnfStyle w:val="100000000000" w:firstRow="1" w:lastRow="0" w:firstColumn="0" w:lastColumn="0" w:oddVBand="0" w:evenVBand="0" w:oddHBand="0" w:evenHBand="0" w:firstRowFirstColumn="0" w:firstRowLastColumn="0" w:lastRowFirstColumn="0" w:lastRowLastColumn="0"/>
+              <w:rPr>
+                <w:rtl/>
+                <w:lang w:bidi="fa-IR"/>
+              </w:rPr>
+            </w:pPr>
+            <w:r>
+              <w:rPr>
+                <w:rFonts w:hint="cs"/>
+                <w:rtl/>
+                <w:lang w:bidi="fa-IR"/>
+              </w:rPr>
+              <w:t>تنظیمات</w:t>
+            </w:r>
+          </w:p>
+        </w:tc>
+        <w:tc>
+          <w:tcPr>
+            <w:tcW w:w="991" w:type="dxa"/>
+          </w:tcPr>
+          <w:p>
+            <w:pPr>
+              <w:bidi/>
+              <w:jc w:val="center"/>
+              <w:cnfStyle w:val="100000000000" w:firstRow="1" w:lastRow="0" w:firstColumn="0" w:lastColumn="0" w:oddVBand="0" w:evenVBand="0" w:oddHBand="0" w:evenHBand="0" w:firstRowFirstColumn="0" w:firstRowLastColumn="0" w:lastRowFirstColumn="0" w:lastRowLastColumn="0"/>
+              <w:rPr>
+                <w:rtl/>
+                <w:lang w:bidi="fa-IR"/>
+              </w:rPr>
+            </w:pPr>
+            <w:r>
+              <w:rPr>
+                <w:rFonts w:hint="cs"/>
+                <w:rtl/>
+                <w:lang w:bidi="fa-IR"/>
+              </w:rPr>
+              <w:t>جواب</w:t>
+            </w:r>
+          </w:p>
+        </w:tc>
+      </w:tr>
+      <w:tr>
+        <w:trPr>
+          <w:cnfStyle w:val="000000100000" w:firstRow="0" w:lastRow="0" w:firstColumn="0" w:lastColumn="0" w:oddVBand="0" w:evenVBand="0" w:oddHBand="1" w:evenHBand="0" w:firstRowFirstColumn="0" w:firstRowLastColumn="0" w:lastRowFirstColumn="0" w:lastRowLastColumn="0"/>
+        </w:trPr>
+        <w:tc>
+          <w:tcPr>
+            <w:cnfStyle w:val="001000000000" w:firstRow="0" w:lastRow="0" w:firstColumn="1" w:lastColumn="0" w:oddVBand="0" w:evenVBand="0" w:oddHBand="0" w:evenHBand="0" w:firstRowFirstColumn="0" w:firstRowLastColumn="0" w:lastRowFirstColumn="0" w:lastRowLastColumn="0"/>
+            <w:tcW w:w="847" w:type="dxa"/>
+          </w:tcPr>
+          <w:p>
+            <w:pPr>
+              <w:bidi/>
+              <w:jc w:val="center"/>
+              <w:rPr>
+                <w:rtl/>
+                <w:lang w:bidi="fa-IR"/>
+              </w:rPr>
+            </w:pPr>
+            <w:r>
+              <w:rPr>
+                <w:rFonts w:hint="cs"/>
+                <w:rtl/>
+                <w:lang w:bidi="fa-IR"/>
+              </w:rPr>
+              <w:t>الف</w:t>
+            </w:r>
+          </w:p>
+        </w:tc>
+        <w:tc>
+          <w:tcPr>
+            <w:tcW w:w="7507" w:type="dxa"/>
+          </w:tcPr>
+          <w:p>
+            <w:pPr>
+              <w:bidi/>
+              <w:cnfStyle w:val="000000100000" w:firstRow="0" w:lastRow="0" w:firstColumn="0" w:lastColumn="0" w:oddVBand="0" w:evenVBand="0" w:oddHBand="1" w:evenHBand="0" w:firstRowFirstColumn="0" w:firstRowLastColumn="0" w:lastRowFirstColumn="0" w:lastRowLastColumn="0"/>
+              <w:rPr>
+                <w:lang w:bidi="fa-IR"/>
+              </w:rPr>
+            </w:pPr>
+            <w:r>
+              <w:rPr>
+                <w:lang w:bidi="fa-IR"/>
+              </w:rPr>
+              <w:t>SVM</w:t>
+            </w:r>
+            <w:r>
+              <w:rPr>
+                <w:rFonts w:hint="cs"/>
+                <w:rtl/>
+                <w:lang w:bidi="fa-IR"/>
+              </w:rPr>
+              <w:t xml:space="preserve"> خطی، </w:t>
+            </w:r>
+            <w:r>
+              <w:rPr>
+                <w:lang w:bidi="fa-IR"/>
+              </w:rPr>
+              <w:t>soft-margin</w:t>
+            </w:r>
+            <w:r>
+              <w:rPr>
+                <w:rFonts w:hint="cs"/>
+                <w:rtl/>
+                <w:lang w:bidi="fa-IR"/>
+              </w:rPr>
+              <w:t xml:space="preserve">، </w:t>
+            </w:r>
+            <w:r>
+              <w:rPr>
+                <w:lang w:bidi="fa-IR"/>
+              </w:rPr>
+              <w:t>C=0.1</w:t>
+            </w:r>
+          </w:p>
+        </w:tc>
+        <w:tc>
+          <w:tcPr>
+            <w:tcW w:w="991" w:type="dxa"/>
+          </w:tcPr>
+          <w:p>
+            <w:pPr>
+              <w:bidi/>
+              <w:jc w:val="center"/>
+              <w:cnfStyle w:val="000000100000" w:firstRow="0" w:lastRow="0" w:firstColumn="0" w:lastColumn="0" w:oddVBand="0" w:evenVBand="0" w:oddHBand="1" w:evenHBand="0" w:firstRowFirstColumn="0" w:firstRowLastColumn="0" w:lastRowFirstColumn="0" w:lastRowLastColumn="0"/>
+              <w:rPr>
+                <w:rtl/>
+                <w:lang w:bidi="fa-IR"/>
+              </w:rPr>
+            </w:pPr>
+            <w:r>
+              <w:rPr>
+                <w:rFonts w:hint="cs"/>
+                <w:rtl/>
+                <w:lang w:bidi="fa-IR"/>
+              </w:rPr>
+              <w:t>۴</w:t>
+            </w:r>
+          </w:p>
+        </w:tc>
+      </w:tr>
+      <w:tr>
+        <w:tc>
+          <w:tcPr>
+            <w:cnfStyle w:val="001000000000" w:firstRow="0" w:lastRow="0" w:firstColumn="1" w:lastColumn="0" w:oddVBand="0" w:evenVBand="0" w:oddHBand="0" w:evenHBand="0" w:firstRowFirstColumn="0" w:firstRowLastColumn="0" w:lastRowFirstColumn="0" w:lastRowLastColumn="0"/>
+            <w:tcW w:w="847" w:type="dxa"/>
+          </w:tcPr>
+          <w:p>
+            <w:pPr>
+              <w:bidi/>
+              <w:jc w:val="center"/>
+              <w:rPr>
+                <w:rtl/>
+                <w:lang w:bidi="fa-IR"/>
+              </w:rPr>
+            </w:pPr>
+            <w:r>
+              <w:rPr>
+                <w:rFonts w:hint="cs"/>
+                <w:rtl/>
+                <w:lang w:bidi="fa-IR"/>
+              </w:rPr>
+              <w:t>ب</w:t>
+            </w:r>
+          </w:p>
+        </w:tc>
+        <w:tc>
+          <w:tcPr>
+            <w:tcW w:w="7507" w:type="dxa"/>
+          </w:tcPr>
+          <w:p>
+            <w:pPr>
+              <w:bidi/>
+              <w:cnfStyle w:val="000000000000" w:firstRow="0" w:lastRow="0" w:firstColumn="0" w:lastColumn="0" w:oddVBand="0" w:evenVBand="0" w:oddHBand="0" w:evenHBand="0" w:firstRowFirstColumn="0" w:firstRowLastColumn="0" w:lastRowFirstColumn="0" w:lastRowLastColumn="0"/>
+              <w:rPr>
+                <w:lang w:bidi="fa-IR"/>
+              </w:rPr>
+            </w:pPr>
+            <w:r>
+              <w:rPr>
+                <w:lang w:bidi="fa-IR"/>
+              </w:rPr>
+              <w:t>SVM</w:t>
+            </w:r>
+            <w:r>
+              <w:rPr>
+                <w:rFonts w:hint="cs"/>
+                <w:rtl/>
+                <w:lang w:bidi="fa-IR"/>
+              </w:rPr>
+              <w:t xml:space="preserve"> خطی،‌ </w:t>
+            </w:r>
+            <w:r>
+              <w:rPr>
+                <w:lang w:bidi="fa-IR"/>
+              </w:rPr>
+              <w:t>soft-margin</w:t>
+            </w:r>
+            <w:r>
+              <w:rPr>
+                <w:rFonts w:hint="cs"/>
+                <w:rtl/>
+                <w:lang w:bidi="fa-IR"/>
+              </w:rPr>
+              <w:t xml:space="preserve">، </w:t>
+            </w:r>
+            <w:r>
+              <w:rPr>
+                <w:lang w:bidi="fa-IR"/>
+              </w:rPr>
+              <w:t>C=10</w:t>
+            </w:r>
+          </w:p>
+        </w:tc>
+        <w:tc>
+          <w:tcPr>
+            <w:tcW w:w="991" w:type="dxa"/>
+          </w:tcPr>
+          <w:p>
+            <w:pPr>
+              <w:bidi/>
+              <w:jc w:val="center"/>
+              <w:cnfStyle w:val="000000000000" w:firstRow="0" w:lastRow="0" w:firstColumn="0" w:lastColumn="0" w:oddVBand="0" w:evenVBand="0" w:oddHBand="0" w:evenHBand="0" w:firstRowFirstColumn="0" w:firstRowLastColumn="0" w:lastRowFirstColumn="0" w:lastRowLastColumn="0"/>
+              <w:rPr>
+                <w:rtl/>
+                <w:lang w:bidi="fa-IR"/>
+              </w:rPr>
+            </w:pPr>
+            <w:r>
+              <w:rPr>
+                <w:rFonts w:hint="cs"/>
+                <w:rtl/>
+                <w:lang w:bidi="fa-IR"/>
+              </w:rPr>
+              <w:t>۳</w:t>
+            </w:r>
+          </w:p>
+        </w:tc>
+      </w:tr>
+      <w:tr>
+        <w:trPr>
+          <w:cnfStyle w:val="000000100000" w:firstRow="0" w:lastRow="0" w:firstColumn="0" w:lastColumn="0" w:oddVBand="0" w:evenVBand="0" w:oddHBand="1" w:evenHBand="0" w:firstRowFirstColumn="0" w:firstRowLastColumn="0" w:lastRowFirstColumn="0" w:lastRowLastColumn="0"/>
+        </w:trPr>
+        <w:tc>
+          <w:tcPr>
+            <w:cnfStyle w:val="001000000000" w:firstRow="0" w:lastRow="0" w:firstColumn="1" w:lastColumn="0" w:oddVBand="0" w:evenVBand="0" w:oddHBand="0" w:evenHBand="0" w:firstRowFirstColumn="0" w:firstRowLastColumn="0" w:lastRowFirstColumn="0" w:lastRowLastColumn="0"/>
+            <w:tcW w:w="847" w:type="dxa"/>
+          </w:tcPr>
+          <w:p>
+            <w:pPr>
+              <w:bidi/>
+              <w:jc w:val="center"/>
+              <w:rPr>
+                <w:rtl/>
+                <w:lang w:bidi="fa-IR"/>
+              </w:rPr>
+            </w:pPr>
+            <w:r>
+              <w:rPr>
+                <w:rFonts w:hint="cs"/>
+                <w:rtl/>
+                <w:lang w:bidi="fa-IR"/>
+              </w:rPr>
+              <w:t>ج</w:t>
+            </w:r>
+          </w:p>
+        </w:tc>
+        <w:tc>
+          <w:tcPr>
+            <w:tcW w:w="7507" w:type="dxa"/>
+          </w:tcPr>
+          <w:p>
+            <w:pPr>
+              <w:bidi/>
+              <w:cnfStyle w:val="000000100000" w:firstRow="0" w:lastRow="0" w:firstColumn="0" w:lastColumn="0" w:oddVBand="0" w:evenVBand="0" w:oddHBand="1" w:evenHBand="0" w:firstRowFirstColumn="0" w:firstRowLastColumn="0" w:lastRowFirstColumn="0" w:lastRowLastColumn="0"/>
+              <w:rPr>
+                <w:rFonts w:hint="cs"/>
+                <w:rtl/>
+                <w:lang w:bidi="fa-IR"/>
+              </w:rPr>
+            </w:pPr>
+            <w:r>
+              <w:rPr>
+                <w:lang w:bidi="fa-IR"/>
+              </w:rPr>
+              <w:t>SVM</w:t>
+            </w:r>
+            <w:r>
+              <w:rPr>
+                <w:rFonts w:hint="cs"/>
+                <w:rtl/>
+                <w:lang w:bidi="fa-IR"/>
+              </w:rPr>
+              <w:t xml:space="preserve">، </w:t>
+            </w:r>
+            <w:r>
+              <w:rPr>
+                <w:lang w:bidi="fa-IR"/>
+              </w:rPr>
+              <w:t>hard-margin</w:t>
+            </w:r>
+            <w:r>
+              <w:rPr>
+                <w:rFonts w:hint="cs"/>
+                <w:rtl/>
+                <w:lang w:bidi="fa-IR"/>
+              </w:rPr>
+              <w:t xml:space="preserve">، </w:t>
+            </w:r>
+            <m:oMath>
+              <m:r>
+                <w:rPr>
+                  <w:rFonts w:ascii="Cambria Math" w:hAnsi="Cambria Math"/>
+                  <w:lang w:bidi="fa-IR"/>
+                </w:rPr>
+                <m:t>k</m:t>
+              </m:r>
+              <m:d>
+                <m:dPr>
+                  <m:ctrlPr>
+                    <w:rPr>
+                      <w:rFonts w:ascii="Cambria Math" w:hAnsi="Cambria Math"/>
+                      <w:i/>
+                      <w:lang w:bidi="fa-IR"/>
+                    </w:rPr>
+                  </m:ctrlPr>
+                </m:dPr>
+                <m:e>
+                  <m:r>
+                    <w:rPr>
+                      <w:rFonts w:ascii="Cambria Math" w:hAnsi="Cambria Math"/>
+                      <w:lang w:bidi="fa-IR"/>
+                    </w:rPr>
+                    <m:t>u,v</m:t>
+                  </m:r>
+                </m:e>
+              </m:d>
+              <m:r>
+                <w:rPr>
+                  <w:rFonts w:ascii="Cambria Math" w:hAnsi="Cambria Math"/>
+                  <w:lang w:bidi="fa-IR"/>
+                </w:rPr>
+                <m:t>=u.v+</m:t>
+              </m:r>
+              <m:sSup>
+                <m:sSupPr>
+                  <m:ctrlPr>
+                    <w:rPr>
+                      <w:rFonts w:ascii="Cambria Math" w:hAnsi="Cambria Math"/>
+                      <w:i/>
+                      <w:lang w:bidi="fa-IR"/>
+                    </w:rPr>
+                  </m:ctrlPr>
+                </m:sSupPr>
+                <m:e>
+                  <m:d>
+                    <m:dPr>
+                      <m:ctrlPr>
+                        <w:rPr>
+                          <w:rFonts w:ascii="Cambria Math" w:hAnsi="Cambria Math"/>
+                          <w:i/>
+                          <w:lang w:bidi="fa-IR"/>
+                        </w:rPr>
+                      </m:ctrlPr>
+                    </m:dPr>
+                    <m:e>
+                      <m:r>
+                        <w:rPr>
+                          <w:rFonts w:ascii="Cambria Math" w:hAnsi="Cambria Math"/>
+                          <w:lang w:bidi="fa-IR"/>
+                        </w:rPr>
+                        <m:t>u.v</m:t>
+                      </m:r>
+                    </m:e>
+                  </m:d>
+                </m:e>
+                <m:sup>
+                  <m:r>
+                    <w:rPr>
+                      <w:rFonts w:ascii="Cambria Math" w:hAnsi="Cambria Math"/>
+                      <w:lang w:bidi="fa-IR"/>
+                    </w:rPr>
+                    <m:t>2</m:t>
+                  </m:r>
+                </m:sup>
+              </m:sSup>
+            </m:oMath>
+          </w:p>
+        </w:tc>
+        <w:tc>
+          <w:tcPr>
+            <w:tcW w:w="991" w:type="dxa"/>
+          </w:tcPr>
+          <w:p>
+            <w:pPr>
+              <w:bidi/>
+              <w:jc w:val="center"/>
+              <w:cnfStyle w:val="000000100000" w:firstRow="0" w:lastRow="0" w:firstColumn="0" w:lastColumn="0" w:oddVBand="0" w:evenVBand="0" w:oddHBand="1" w:evenHBand="0" w:firstRowFirstColumn="0" w:firstRowLastColumn="0" w:lastRowFirstColumn="0" w:lastRowLastColumn="0"/>
+              <w:rPr>
+                <w:rtl/>
+                <w:lang w:bidi="fa-IR"/>
+              </w:rPr>
+            </w:pPr>
+            <w:r>
+              <w:rPr>
+                <w:rFonts w:hint="cs"/>
+                <w:rtl/>
+                <w:lang w:bidi="fa-IR"/>
+              </w:rPr>
+              <w:t>۲</w:t>
+            </w:r>
+          </w:p>
+        </w:tc>
+      </w:tr>
+      <w:tr>
+        <w:tc>
+          <w:tcPr>
+            <w:cnfStyle w:val="001000000000" w:firstRow="0" w:lastRow="0" w:firstColumn="1" w:lastColumn="0" w:oddVBand="0" w:evenVBand="0" w:oddHBand="0" w:evenHBand="0" w:firstRowFirstColumn="0" w:firstRowLastColumn="0" w:lastRowFirstColumn="0" w:lastRowLastColumn="0"/>
+            <w:tcW w:w="847" w:type="dxa"/>
+          </w:tcPr>
+          <w:p>
+            <w:pPr>
+              <w:bidi/>
+              <w:jc w:val="center"/>
+              <w:rPr>
+                <w:rtl/>
+                <w:lang w:bidi="fa-IR"/>
+              </w:rPr>
+            </w:pPr>
+            <w:r>
+              <w:rPr>
+                <w:rFonts w:hint="cs"/>
+                <w:rtl/>
+                <w:lang w:bidi="fa-IR"/>
+              </w:rPr>
+              <w:t>د</w:t>
+            </w:r>
+          </w:p>
+        </w:tc>
+        <w:tc>
+          <w:tcPr>
+            <w:tcW w:w="7507" w:type="dxa"/>
+          </w:tcPr>
+          <w:p>
+            <w:pPr>
+              <w:bidi/>
+              <w:cnfStyle w:val="000000000000" w:firstRow="0" w:lastRow="0" w:firstColumn="0" w:lastColumn="0" w:oddVBand="0" w:evenVBand="0" w:oddHBand="0" w:evenHBand="0" w:firstRowFirstColumn="0" w:firstRowLastColumn="0" w:lastRowFirstColumn="0" w:lastRowLastColumn="0"/>
+              <w:rPr>
+                <w:lang w:bidi="fa-IR"/>
+              </w:rPr>
+            </w:pPr>
+            <w:r>
+              <w:rPr>
+                <w:lang w:bidi="fa-IR"/>
+              </w:rPr>
+              <w:t>SVM</w:t>
+            </w:r>
+            <w:r>
+              <w:rPr>
+                <w:rFonts w:hint="cs"/>
+                <w:rtl/>
+                <w:lang w:bidi="fa-IR"/>
+              </w:rPr>
+              <w:t xml:space="preserve">، </w:t>
+            </w:r>
+            <w:r>
+              <w:rPr>
+                <w:lang w:bidi="fa-IR"/>
+              </w:rPr>
+              <w:t>hard-margin</w:t>
+            </w:r>
+            <w:r>
+              <w:rPr>
+                <w:rFonts w:hint="cs"/>
+                <w:rtl/>
+                <w:lang w:bidi="fa-IR"/>
+              </w:rPr>
+              <w:t xml:space="preserve">، </w:t>
+            </w:r>
+            <m:oMath>
+              <m:r>
+                <w:rPr>
+                  <w:rFonts w:ascii="Cambria Math" w:hAnsi="Cambria Math"/>
+                  <w:lang w:bidi="fa-IR"/>
+                </w:rPr>
+                <m:t>k</m:t>
+              </m:r>
+              <m:d>
+                <m:dPr>
+                  <m:ctrlPr>
+                    <w:rPr>
+                      <w:rFonts w:ascii="Cambria Math" w:hAnsi="Cambria Math"/>
+                      <w:i/>
+                      <w:lang w:bidi="fa-IR"/>
+                    </w:rPr>
+                  </m:ctrlPr>
+                </m:dPr>
+                <m:e>
+                  <m:r>
+                    <w:rPr>
+                      <w:rFonts w:ascii="Cambria Math" w:hAnsi="Cambria Math"/>
+                      <w:lang w:bidi="fa-IR"/>
+                    </w:rPr>
+                    <m:t>u,v</m:t>
+                  </m:r>
+                </m:e>
+              </m:d>
+              <m:r>
+                <w:rPr>
+                  <w:rFonts w:ascii="Cambria Math" w:hAnsi="Cambria Math"/>
+                  <w:lang w:bidi="fa-IR"/>
+                </w:rPr>
+                <m:t>=</m:t>
+              </m:r>
+              <m:func>
+                <m:funcPr>
+                  <m:ctrlPr>
+                    <w:rPr>
+                      <w:rFonts w:ascii="Cambria Math" w:hAnsi="Cambria Math"/>
+                      <w:i/>
+                      <w:lang w:bidi="fa-IR"/>
+                    </w:rPr>
+                  </m:ctrlPr>
+                </m:funcPr>
+                <m:fName>
+                  <m:r>
+                    <m:rPr>
+                      <m:sty m:val="p"/>
+                    </m:rPr>
+                    <w:rPr>
+                      <w:rFonts w:ascii="Cambria Math" w:hAnsi="Cambria Math"/>
+                      <w:lang w:bidi="fa-IR"/>
+                    </w:rPr>
+                    <m:t>exp</m:t>
+                  </m:r>
+                </m:fName>
+                <m:e>
+                  <m:d>
+                    <m:dPr>
+                      <m:ctrlPr>
+                        <w:rPr>
+                          <w:rFonts w:ascii="Cambria Math" w:hAnsi="Cambria Math"/>
+                          <w:i/>
+                          <w:lang w:bidi="fa-IR"/>
+                        </w:rPr>
+                      </m:ctrlPr>
+                    </m:dPr>
+                    <m:e>
+                      <m:r>
+                        <w:rPr>
+                          <w:rFonts w:ascii="Cambria Math" w:hAnsi="Cambria Math"/>
+                          <w:lang w:bidi="fa-IR"/>
+                        </w:rPr>
+                        <m:t>-</m:t>
+                      </m:r>
+                      <m:f>
+                        <m:fPr>
+                          <m:ctrlPr>
+                            <w:rPr>
+                              <w:rFonts w:ascii="Cambria Math" w:hAnsi="Cambria Math"/>
+                              <w:i/>
+                              <w:lang w:bidi="fa-IR"/>
+                            </w:rPr>
+                          </m:ctrlPr>
+                        </m:fPr>
+                        <m:num>
+                          <m:r>
+                            <w:rPr>
+                              <w:rFonts w:ascii="Cambria Math" w:hAnsi="Cambria Math"/>
+                              <w:lang w:bidi="fa-IR"/>
+                            </w:rPr>
+                            <m:t>1</m:t>
+                          </m:r>
+                        </m:num>
+                        <m:den>
+                          <m:r>
+                            <w:rPr>
+                              <w:rFonts w:ascii="Cambria Math" w:hAnsi="Cambria Math"/>
+                              <w:lang w:bidi="fa-IR"/>
+                            </w:rPr>
+                            <m:t>4</m:t>
+                          </m:r>
+                        </m:den>
+                      </m:f>
+                      <m:sSup>
+                        <m:sSupPr>
+                          <m:ctrlPr>
+                            <w:rPr>
+                              <w:rFonts w:ascii="Cambria Math" w:hAnsi="Cambria Math"/>
+                              <w:i/>
+                              <w:lang w:bidi="fa-IR"/>
+                            </w:rPr>
+                          </m:ctrlPr>
+                        </m:sSupPr>
+                        <m:e>
+                          <m:d>
+                            <m:dPr>
+                              <m:begChr m:val="|"/>
+                              <m:endChr m:val="|"/>
+                              <m:ctrlPr>
+                                <w:rPr>
+                                  <w:rFonts w:ascii="Cambria Math" w:hAnsi="Cambria Math"/>
+                                  <w:i/>
+                                  <w:lang w:bidi="fa-IR"/>
+                                </w:rPr>
+                              </m:ctrlPr>
+                            </m:dPr>
+                            <m:e>
+                              <m:d>
+                                <m:dPr>
+                                  <m:begChr m:val="|"/>
+                                  <m:endChr m:val="|"/>
+                                  <m:ctrlPr>
+                                    <w:rPr>
+                                      <w:rFonts w:ascii="Cambria Math" w:hAnsi="Cambria Math"/>
+                                      <w:i/>
+                                      <w:lang w:bidi="fa-IR"/>
+                                    </w:rPr>
+                                  </m:ctrlPr>
+                                </m:dPr>
+                                <m:e>
+                                  <m:r>
+                                    <w:rPr>
+                                      <w:rFonts w:ascii="Cambria Math" w:hAnsi="Cambria Math"/>
+                                      <w:lang w:bidi="fa-IR"/>
+                                    </w:rPr>
+                                    <m:t>u-v</m:t>
+                                  </m:r>
+                                </m:e>
+                              </m:d>
+                            </m:e>
+                          </m:d>
+                        </m:e>
+                        <m:sup>
+                          <m:r>
+                            <w:rPr>
+                              <w:rFonts w:ascii="Cambria Math" w:hAnsi="Cambria Math"/>
+                              <w:lang w:bidi="fa-IR"/>
+                            </w:rPr>
+                            <m:t>2</m:t>
+                          </m:r>
+                        </m:sup>
+                      </m:sSup>
+                    </m:e>
+                  </m:d>
+                </m:e>
+              </m:func>
+            </m:oMath>
+          </w:p>
+        </w:tc>
+        <w:tc>
+          <w:tcPr>
+            <w:tcW w:w="991" w:type="dxa"/>
+          </w:tcPr>
+          <w:p>
+            <w:pPr>
+              <w:bidi/>
+              <w:jc w:val="center"/>
+              <w:cnfStyle w:val="000000000000" w:firstRow="0" w:lastRow="0" w:firstColumn="0" w:lastColumn="0" w:oddVBand="0" w:evenVBand="0" w:oddHBand="0" w:evenHBand="0" w:firstRowFirstColumn="0" w:firstRowLastColumn="0" w:lastRowFirstColumn="0" w:lastRowLastColumn="0"/>
+              <w:rPr>
+                <w:rtl/>
+                <w:lang w:bidi="fa-IR"/>
+              </w:rPr>
+            </w:pPr>
+            <w:r>
+              <w:rPr>
+                <w:rFonts w:hint="cs"/>
+                <w:rtl/>
+                <w:lang w:bidi="fa-IR"/>
+              </w:rPr>
+              <w:t>۱</w:t>
+            </w:r>
+          </w:p>
+        </w:tc>
+      </w:tr>
+      <w:tr>
+        <w:trPr>
+          <w:cnfStyle w:val="000000100000" w:firstRow="0" w:lastRow="0" w:firstColumn="0" w:lastColumn="0" w:oddVBand="0" w:evenVBand="0" w:oddHBand="1" w:evenHBand="0" w:firstRowFirstColumn="0" w:firstRowLastColumn="0" w:lastRowFirstColumn="0" w:lastRowLastColumn="0"/>
+        </w:trPr>
+        <w:tc>
+          <w:tcPr>
+            <w:cnfStyle w:val="001000000000" w:firstRow="0" w:lastRow="0" w:firstColumn="1" w:lastColumn="0" w:oddVBand="0" w:evenVBand="0" w:oddHBand="0" w:evenHBand="0" w:firstRowFirstColumn="0" w:firstRowLastColumn="0" w:lastRowFirstColumn="0" w:lastRowLastColumn="0"/>
+            <w:tcW w:w="847" w:type="dxa"/>
+          </w:tcPr>
+          <w:p>
+            <w:pPr>
+              <w:bidi/>
+              <w:jc w:val="center"/>
+              <w:rPr>
+                <w:rtl/>
+                <w:lang w:bidi="fa-IR"/>
+              </w:rPr>
+            </w:pPr>
+            <w:r>
+              <w:rPr>
+                <w:rFonts w:hint="cs"/>
+                <w:rtl/>
+                <w:lang w:bidi="fa-IR"/>
+              </w:rPr>
+              <w:t>ه</w:t>
+            </w:r>
+          </w:p>
+        </w:tc>
+        <w:tc>
+          <w:tcPr>
+            <w:tcW w:w="7507" w:type="dxa"/>
+          </w:tcPr>
+          <w:p>
+            <w:pPr>
+              <w:bidi/>
+              <w:cnfStyle w:val="000000100000" w:firstRow="0" w:lastRow="0" w:firstColumn="0" w:lastColumn="0" w:oddVBand="0" w:evenVBand="0" w:oddHBand="1" w:evenHBand="0" w:firstRowFirstColumn="0" w:firstRowLastColumn="0" w:lastRowFirstColumn="0" w:lastRowLastColumn="0"/>
+              <w:rPr>
+                <w:rFonts w:hint="cs"/>
+                <w:rtl/>
+                <w:lang w:bidi="fa-IR"/>
+              </w:rPr>
+            </w:pPr>
+            <w:r>
+              <w:rPr>
+                <w:lang w:bidi="fa-IR"/>
+              </w:rPr>
+              <w:t>SVM</w:t>
+            </w:r>
+            <w:r>
+              <w:rPr>
+                <w:rFonts w:hint="cs"/>
+                <w:rtl/>
+                <w:lang w:bidi="fa-IR"/>
+              </w:rPr>
+              <w:t xml:space="preserve">، </w:t>
+            </w:r>
+            <w:r>
+              <w:rPr>
+                <w:lang w:bidi="fa-IR"/>
+              </w:rPr>
+              <w:t>hard-margin</w:t>
+            </w:r>
+            <w:r>
+              <w:rPr>
+                <w:rFonts w:hint="cs"/>
+                <w:rtl/>
+                <w:lang w:bidi="fa-IR"/>
+              </w:rPr>
+              <w:t xml:space="preserve">، </w:t>
+            </w:r>
+            <m:oMath>
+              <m:r>
+                <w:rPr>
+                  <w:rFonts w:ascii="Cambria Math" w:hAnsi="Cambria Math"/>
+                  <w:lang w:bidi="fa-IR"/>
+                </w:rPr>
+                <m:t>k</m:t>
+              </m:r>
+              <m:d>
+                <m:dPr>
+                  <m:ctrlPr>
+                    <w:rPr>
+                      <w:rFonts w:ascii="Cambria Math" w:hAnsi="Cambria Math"/>
+                      <w:i/>
+                      <w:lang w:bidi="fa-IR"/>
+                    </w:rPr>
+                  </m:ctrlPr>
+                </m:dPr>
+                <m:e>
+                  <m:r>
+                    <w:rPr>
+                      <w:rFonts w:ascii="Cambria Math" w:hAnsi="Cambria Math"/>
+                      <w:lang w:bidi="fa-IR"/>
+                    </w:rPr>
+                    <m:t>u,v</m:t>
+                  </m:r>
+                </m:e>
+              </m:d>
+              <m:r>
+                <w:rPr>
+                  <w:rFonts w:ascii="Cambria Math" w:hAnsi="Cambria Math"/>
+                  <w:lang w:bidi="fa-IR"/>
+                </w:rPr>
+                <m:t>=</m:t>
+              </m:r>
+              <m:func>
+                <m:funcPr>
+                  <m:ctrlPr>
+                    <w:rPr>
+                      <w:rFonts w:ascii="Cambria Math" w:hAnsi="Cambria Math"/>
+                      <w:i/>
+                      <w:lang w:bidi="fa-IR"/>
+                    </w:rPr>
+                  </m:ctrlPr>
+                </m:funcPr>
+                <m:fName>
+                  <m:r>
+                    <m:rPr>
+                      <m:sty m:val="p"/>
+                    </m:rPr>
+                    <w:rPr>
+                      <w:rFonts w:ascii="Cambria Math" w:hAnsi="Cambria Math"/>
+                      <w:lang w:bidi="fa-IR"/>
+                    </w:rPr>
+                    <m:t>exp</m:t>
+                  </m:r>
+                </m:fName>
+                <m:e>
+                  <m:d>
+                    <m:dPr>
+                      <m:ctrlPr>
+                        <w:rPr>
+                          <w:rFonts w:ascii="Cambria Math" w:hAnsi="Cambria Math"/>
+                          <w:i/>
+                          <w:lang w:bidi="fa-IR"/>
+                        </w:rPr>
+                      </m:ctrlPr>
+                    </m:dPr>
+                    <m:e>
+                      <m:r>
+                        <w:rPr>
+                          <w:rFonts w:ascii="Cambria Math" w:hAnsi="Cambria Math"/>
+                          <w:lang w:bidi="fa-IR"/>
+                        </w:rPr>
+                        <m:t>-</m:t>
+                      </m:r>
+                      <m:r>
+                        <w:rPr>
+                          <w:rFonts w:ascii="Cambria Math" w:hAnsi="Cambria Math"/>
+                          <w:lang w:bidi="fa-IR"/>
+                        </w:rPr>
+                        <m:t>4</m:t>
+                      </m:r>
+                      <m:sSup>
+                        <m:sSupPr>
+                          <m:ctrlPr>
+                            <w:rPr>
+                              <w:rFonts w:ascii="Cambria Math" w:hAnsi="Cambria Math"/>
+                              <w:i/>
+                              <w:lang w:bidi="fa-IR"/>
+                            </w:rPr>
+                          </m:ctrlPr>
+                        </m:sSupPr>
+                        <m:e>
+                          <m:d>
+                            <m:dPr>
+                              <m:begChr m:val="|"/>
+                              <m:endChr m:val="|"/>
+                              <m:ctrlPr>
+                                <w:rPr>
+                                  <w:rFonts w:ascii="Cambria Math" w:hAnsi="Cambria Math"/>
+                                  <w:i/>
+                                  <w:lang w:bidi="fa-IR"/>
+                                </w:rPr>
+                              </m:ctrlPr>
+                            </m:dPr>
+                            <m:e>
+                              <m:d>
+                                <m:dPr>
+                                  <m:begChr m:val="|"/>
+                                  <m:endChr m:val="|"/>
+                                  <m:ctrlPr>
+                                    <w:rPr>
+                                      <w:rFonts w:ascii="Cambria Math" w:hAnsi="Cambria Math"/>
+                                      <w:i/>
+                                      <w:lang w:bidi="fa-IR"/>
+                                    </w:rPr>
+                                  </m:ctrlPr>
+                                </m:dPr>
+                                <m:e>
+                                  <m:r>
+                                    <w:rPr>
+                                      <w:rFonts w:ascii="Cambria Math" w:hAnsi="Cambria Math"/>
+                                      <w:lang w:bidi="fa-IR"/>
+                                    </w:rPr>
+                                    <m:t>u-v</m:t>
+                                  </m:r>
+                                </m:e>
+                              </m:d>
+                            </m:e>
+                          </m:d>
+                        </m:e>
+                        <m:sup>
+                          <m:r>
+                            <w:rPr>
+                              <w:rFonts w:ascii="Cambria Math" w:hAnsi="Cambria Math"/>
+                              <w:lang w:bidi="fa-IR"/>
+                            </w:rPr>
+                            <m:t>2</m:t>
+                          </m:r>
+                        </m:sup>
+                      </m:sSup>
+                    </m:e>
+                  </m:d>
+                </m:e>
+              </m:func>
+            </m:oMath>
+          </w:p>
+        </w:tc>
+        <w:tc>
+          <w:tcPr>
+            <w:tcW w:w="991" w:type="dxa"/>
+          </w:tcPr>
+          <w:p>
+            <w:pPr>
+              <w:bidi/>
+              <w:jc w:val="center"/>
+              <w:cnfStyle w:val="000000100000" w:firstRow="0" w:lastRow="0" w:firstColumn="0" w:lastColumn="0" w:oddVBand="0" w:evenVBand="0" w:oddHBand="1" w:evenHBand="0" w:firstRowFirstColumn="0" w:firstRowLastColumn="0" w:lastRowFirstColumn="0" w:lastRowLastColumn="0"/>
+              <w:rPr>
+                <w:rtl/>
+                <w:lang w:bidi="fa-IR"/>
+              </w:rPr>
+            </w:pPr>
+            <w:r>
+              <w:rPr>
+                <w:rFonts w:hint="cs"/>
+                <w:rtl/>
+                <w:lang w:bidi="fa-IR"/>
+              </w:rPr>
+              <w:t>6</w:t>
+            </w:r>
+          </w:p>
+        </w:tc>
+      </w:tr>
+    </w:tbl>
+    <w:p>
+      <w:pPr>
+        <w:bidi/>
+        <w:rPr>
+          <w:lang w:bidi="fa-IR"/>
+        </w:rPr>
+      </w:pPr>
+    </w:p>
+    <w:p>
+      <w:pPr>
+        <w:bidi/>
+        <w:ind w:firstLine="720"/>
+        <w:rPr>
+          <w:rtl/>
+          <w:lang w:bidi="fa-IR"/>
+        </w:rPr>
+      </w:pPr>
+      <w:r>
+        <w:rPr>
+          <w:rFonts w:hint="cs"/>
+          <w:rtl/>
+          <w:lang w:bidi="fa-IR"/>
+        </w:rPr>
+        <w:t>ابتدا الف و ب را بررسی می‌کنیم. طبیعی است که جواب این دو تصویر ۳ و ۴ خواهد بود. در تصویر ۳ خط در جایی قرار دارد که داده‌ها را به طور کامل از هم جدا کند ولی در تصویر ۴، بیشینه‌کردن حاشیه نیز اهمیت پیدا کرده ا</w:t>
+      </w:r>
+      <w:bookmarkStart w:id="0" w:name="_GoBack"/>
+      <w:bookmarkEnd w:id="0"/>
+      <w:r>
+        <w:rPr>
+          <w:rFonts w:hint="cs"/>
+          <w:rtl/>
+          <w:lang w:bidi="fa-IR"/>
+        </w:rPr>
+        <w:t xml:space="preserve">ست به گونه‌ای که دو داده در حوالی مرز جداکننده قرار گرفته‌اند. باتوجه به اینکه </w:t>
+      </w:r>
+      <w:r>
+        <w:rPr>
+          <w:lang w:bidi="fa-IR"/>
+        </w:rPr>
+        <w:t>C</w:t>
+      </w:r>
+      <w:r>
+        <w:rPr>
+          <w:rFonts w:hint="cs"/>
+          <w:rtl/>
+          <w:lang w:bidi="fa-IR"/>
+        </w:rPr>
+        <w:t xml:space="preserve"> ابرپارامتری است که زیادبودن آن اهمیت خطای </w:t>
+      </w:r>
+      <w:r>
+        <w:rPr>
+          <w:lang w:bidi="fa-IR"/>
+        </w:rPr>
+        <w:t>slack</w:t>
+      </w:r>
+      <w:r>
+        <w:rPr>
+          <w:rFonts w:hint="cs"/>
+          <w:rtl/>
+          <w:lang w:bidi="fa-IR"/>
+        </w:rPr>
+        <w:t xml:space="preserve"> را بیشتر می‌کند پس تنظیم ب با </w:t>
+      </w:r>
+      <w:r>
+        <w:rPr>
+          <w:lang w:bidi="fa-IR"/>
+        </w:rPr>
+        <w:t>C</w:t>
+      </w:r>
+      <w:r>
+        <w:rPr>
+          <w:rFonts w:hint="cs"/>
+          <w:rtl/>
+          <w:lang w:bidi="fa-IR"/>
+        </w:rPr>
+        <w:t xml:space="preserve"> بیشتر مربوط به ۳ و تنظیم الف مربوط به ۴ است.</w:t>
+      </w:r>
+    </w:p>
+    <w:p>
+      <w:pPr>
+        <w:bidi/>
+        <w:ind w:firstLine="720"/>
+        <w:rPr>
+          <w:rFonts w:hint="cs"/>
+          <w:rtl/>
+          <w:lang w:bidi="fa-IR"/>
+        </w:rPr>
+      </w:pPr>
+      <w:r>
+        <w:rPr>
+          <w:rFonts w:hint="cs"/>
+          <w:rtl/>
+          <w:lang w:bidi="fa-IR"/>
+        </w:rPr>
+        <w:lastRenderedPageBreak/>
+        <w:t xml:space="preserve">تنظیم ج دارای یک کرنل چندجمله‌ای است؛‌ در نتیجه نمی‌تواند خروجی که در تصاویر ۱ و ۵ و ۶ نشان داده شده است را داشته باشد. پس تصویر ۲ بهترین تطبیق را با آن خواهد داشت. </w:t>
+      </w:r>
+    </w:p>
+    <w:p>
+      <w:pPr>
+        <w:bidi/>
+        <w:jc w:val="lowKashida"/>
+        <w:rPr>
+          <w:rFonts w:hint="cs"/>
+          <w:rtl/>
+          <w:lang w:bidi="fa-IR"/>
+        </w:rPr>
+      </w:pPr>
+      <w:r>
+        <w:rPr>
+          <w:lang w:bidi="fa-IR"/>
+        </w:rPr>
+        <w:tab/>
+      </w:r>
+      <w:r>
+        <w:rPr>
+          <w:rFonts w:hint="cs"/>
+          <w:rtl/>
+          <w:lang w:bidi="fa-IR"/>
+        </w:rPr>
+        <w:t xml:space="preserve">نهایتا نوبت به دو تنظیم د و ه می‌رسد. این دو تنظیم مانند یکدیگر هستند با این تفاوت که تنظیم ه دارای مقدار گامای بیشتری است. در میان تصاویر هم تنها تصویر ۱ و ۶ از تعدادی توزیع گاوسین تشکیل شده است. وقتی مقدار گاما خیلی زیاد باشد شعاع ناحیه یک کلاس تنها شامل خود بردار پشتیبان می‌شود و وقتی این مقدار خیلی کم باشد، شعاع ناحیه بخش زیادی از داده‌های آموزشی یا همه‌ی آن را در می‌گیرد. با این توضیح به نظر می‌رسد تصویر ۶ متعلق به یک تنظیم با گامای بالا یعنی تنظیم ه و تصویر ۱ متعلق به یک تصویر با گامای پایین یعنی تنظیم د خواهد بود. </w:t>
+      </w:r>
     </w:p>
     <w:p>
       <w:pPr>
@@ -2729,24 +4615,398 @@
       <w:pPr>
         <w:bidi/>
         <w:rPr>
-          <w:lang w:bidi="fa-IR"/>
-        </w:rPr>
-      </w:pPr>
-      <w:r>
-        <w:rPr>
-          <w:rtl/>
-          <w:lang w:bidi="fa-IR"/>
-        </w:rPr>
-        <w:t xml:space="preserve">الف) </w:t>
-      </w:r>
-      <w:r>
-        <w:rPr>
-          <w:rFonts w:hint="cs"/>
-          <w:rtl/>
-          <w:lang w:bidi="fa-IR"/>
-        </w:rPr>
-        <w:t xml:space="preserve">اگر </w:t>
-      </w:r>
+          <w:rFonts w:hint="cs"/>
+          <w:color w:val="002060"/>
+          <w:rtl/>
+          <w:lang w:bidi="fa-IR"/>
+        </w:rPr>
+      </w:pPr>
+      <w:r>
+        <w:rPr>
+          <w:rFonts w:hint="cs"/>
+          <w:color w:val="002060"/>
+          <w:rtl/>
+          <w:lang w:bidi="fa-IR"/>
+        </w:rPr>
+        <w:t>از هشت داده موجود یک داده به اشتباه دسته‌بندی شده است پس:</w:t>
+      </w:r>
+    </w:p>
+    <w:p>
+      <w:pPr>
+        <w:bidi/>
+        <w:rPr>
+          <w:lang w:bidi="fa-IR"/>
+        </w:rPr>
+      </w:pPr>
+      <m:oMathPara>
+        <m:oMath>
+          <m:sSup>
+            <m:sSupPr>
+              <m:ctrlPr>
+                <w:rPr>
+                  <w:rFonts w:ascii="Cambria Math" w:hAnsi="Cambria Math"/>
+                  <w:i/>
+                  <w:lang w:bidi="fa-IR"/>
+                </w:rPr>
+              </m:ctrlPr>
+            </m:sSupPr>
+            <m:e>
+              <m:r>
+                <w:rPr>
+                  <w:rFonts w:ascii="Cambria Math" w:hAnsi="Cambria Math"/>
+                  <w:lang w:bidi="fa-IR"/>
+                </w:rPr>
+                <m:t>ϵ</m:t>
+              </m:r>
+            </m:e>
+            <m:sup>
+              <m:r>
+                <w:rPr>
+                  <w:rFonts w:ascii="Cambria Math" w:hAnsi="Cambria Math"/>
+                  <w:lang w:bidi="fa-IR"/>
+                </w:rPr>
+                <m:t>1</m:t>
+              </m:r>
+            </m:sup>
+          </m:sSup>
+          <m:r>
+            <w:rPr>
+              <w:rFonts w:ascii="Cambria Math" w:hAnsi="Cambria Math"/>
+              <w:lang w:bidi="fa-IR"/>
+            </w:rPr>
+            <m:t>=</m:t>
+          </m:r>
+          <m:f>
+            <m:fPr>
+              <m:ctrlPr>
+                <w:rPr>
+                  <w:rFonts w:ascii="Cambria Math" w:hAnsi="Cambria Math"/>
+                  <w:i/>
+                  <w:lang w:bidi="fa-IR"/>
+                </w:rPr>
+              </m:ctrlPr>
+            </m:fPr>
+            <m:num>
+              <m:r>
+                <w:rPr>
+                  <w:rFonts w:ascii="Cambria Math" w:hAnsi="Cambria Math"/>
+                  <w:lang w:bidi="fa-IR"/>
+                </w:rPr>
+                <m:t>1</m:t>
+              </m:r>
+            </m:num>
+            <m:den>
+              <m:r>
+                <w:rPr>
+                  <w:rFonts w:ascii="Cambria Math" w:hAnsi="Cambria Math"/>
+                  <w:lang w:bidi="fa-IR"/>
+                </w:rPr>
+                <m:t>8</m:t>
+              </m:r>
+            </m:den>
+          </m:f>
+        </m:oMath>
+      </m:oMathPara>
+    </w:p>
+    <w:p>
+      <w:pPr>
+        <w:bidi/>
+        <w:rPr>
+          <w:lang w:bidi="fa-IR"/>
+        </w:rPr>
+      </w:pPr>
+      <m:oMathPara>
+        <m:oMath>
+          <m:sSup>
+            <m:sSupPr>
+              <m:ctrlPr>
+                <w:rPr>
+                  <w:rFonts w:ascii="Cambria Math" w:hAnsi="Cambria Math"/>
+                  <w:i/>
+                  <w:lang w:bidi="fa-IR"/>
+                </w:rPr>
+              </m:ctrlPr>
+            </m:sSupPr>
+            <m:e>
+              <m:r>
+                <w:rPr>
+                  <w:rFonts w:ascii="Cambria Math" w:hAnsi="Cambria Math"/>
+                  <w:lang w:bidi="fa-IR"/>
+                </w:rPr>
+                <m:t>α</m:t>
+              </m:r>
+            </m:e>
+            <m:sup>
+              <m:r>
+                <w:rPr>
+                  <w:rFonts w:ascii="Cambria Math" w:hAnsi="Cambria Math"/>
+                  <w:lang w:bidi="fa-IR"/>
+                </w:rPr>
+                <m:t>1</m:t>
+              </m:r>
+            </m:sup>
+          </m:sSup>
+          <m:r>
+            <w:rPr>
+              <w:rFonts w:ascii="Cambria Math" w:hAnsi="Cambria Math"/>
+              <w:lang w:bidi="fa-IR"/>
+            </w:rPr>
+            <m:t>=</m:t>
+          </m:r>
+          <m:f>
+            <m:fPr>
+              <m:ctrlPr>
+                <w:rPr>
+                  <w:rFonts w:ascii="Cambria Math" w:hAnsi="Cambria Math"/>
+                  <w:i/>
+                  <w:lang w:bidi="fa-IR"/>
+                </w:rPr>
+              </m:ctrlPr>
+            </m:fPr>
+            <m:num>
+              <m:r>
+                <w:rPr>
+                  <w:rFonts w:ascii="Cambria Math" w:hAnsi="Cambria Math"/>
+                  <w:lang w:bidi="fa-IR"/>
+                </w:rPr>
+                <m:t>1</m:t>
+              </m:r>
+            </m:num>
+            <m:den>
+              <m:r>
+                <w:rPr>
+                  <w:rFonts w:ascii="Cambria Math" w:hAnsi="Cambria Math"/>
+                  <w:lang w:bidi="fa-IR"/>
+                </w:rPr>
+                <m:t>2</m:t>
+              </m:r>
+            </m:den>
+          </m:f>
+          <m:func>
+            <m:funcPr>
+              <m:ctrlPr>
+                <w:rPr>
+                  <w:rFonts w:ascii="Cambria Math" w:hAnsi="Cambria Math"/>
+                  <w:i/>
+                  <w:lang w:bidi="fa-IR"/>
+                </w:rPr>
+              </m:ctrlPr>
+            </m:funcPr>
+            <m:fName>
+              <m:r>
+                <m:rPr>
+                  <m:sty m:val="p"/>
+                </m:rPr>
+                <w:rPr>
+                  <w:rFonts w:ascii="Cambria Math" w:hAnsi="Cambria Math"/>
+                  <w:lang w:bidi="fa-IR"/>
+                </w:rPr>
+                <m:t>ln</m:t>
+              </m:r>
+            </m:fName>
+            <m:e>
+              <m:d>
+                <m:dPr>
+                  <m:ctrlPr>
+                    <w:rPr>
+                      <w:rFonts w:ascii="Cambria Math" w:hAnsi="Cambria Math"/>
+                      <w:i/>
+                      <w:lang w:bidi="fa-IR"/>
+                    </w:rPr>
+                  </m:ctrlPr>
+                </m:dPr>
+                <m:e>
+                  <m:f>
+                    <m:fPr>
+                      <m:ctrlPr>
+                        <w:rPr>
+                          <w:rFonts w:ascii="Cambria Math" w:hAnsi="Cambria Math"/>
+                          <w:i/>
+                          <w:lang w:bidi="fa-IR"/>
+                        </w:rPr>
+                      </m:ctrlPr>
+                    </m:fPr>
+                    <m:num>
+                      <m:f>
+                        <m:fPr>
+                          <m:ctrlPr>
+                            <w:rPr>
+                              <w:rFonts w:ascii="Cambria Math" w:hAnsi="Cambria Math"/>
+                              <w:i/>
+                              <w:lang w:bidi="fa-IR"/>
+                            </w:rPr>
+                          </m:ctrlPr>
+                        </m:fPr>
+                        <m:num>
+                          <m:r>
+                            <w:rPr>
+                              <w:rFonts w:ascii="Cambria Math" w:hAnsi="Cambria Math"/>
+                              <w:lang w:bidi="fa-IR"/>
+                            </w:rPr>
+                            <m:t>7</m:t>
+                          </m:r>
+                        </m:num>
+                        <m:den>
+                          <m:r>
+                            <w:rPr>
+                              <w:rFonts w:ascii="Cambria Math" w:hAnsi="Cambria Math"/>
+                              <w:lang w:bidi="fa-IR"/>
+                            </w:rPr>
+                            <m:t>8</m:t>
+                          </m:r>
+                        </m:den>
+                      </m:f>
+                      <m:ctrlPr>
+                        <w:rPr>
+                          <w:rFonts w:ascii="Cambria Math" w:hAnsi="Cambria Math"/>
+                          <w:i/>
+                          <w:rtl/>
+                          <w:lang w:bidi="fa-IR"/>
+                        </w:rPr>
+                      </m:ctrlPr>
+                    </m:num>
+                    <m:den>
+                      <m:f>
+                        <m:fPr>
+                          <m:ctrlPr>
+                            <w:rPr>
+                              <w:rFonts w:ascii="Cambria Math" w:hAnsi="Cambria Math"/>
+                              <w:i/>
+                              <w:lang w:bidi="fa-IR"/>
+                            </w:rPr>
+                          </m:ctrlPr>
+                        </m:fPr>
+                        <m:num>
+                          <m:r>
+                            <w:rPr>
+                              <w:rFonts w:ascii="Cambria Math" w:hAnsi="Cambria Math"/>
+                              <w:lang w:bidi="fa-IR"/>
+                            </w:rPr>
+                            <m:t>1</m:t>
+                          </m:r>
+                        </m:num>
+                        <m:den>
+                          <m:r>
+                            <w:rPr>
+                              <w:rFonts w:ascii="Cambria Math" w:hAnsi="Cambria Math"/>
+                              <w:lang w:bidi="fa-IR"/>
+                            </w:rPr>
+                            <m:t>8</m:t>
+                          </m:r>
+                        </m:den>
+                      </m:f>
+                    </m:den>
+                  </m:f>
+                </m:e>
+              </m:d>
+            </m:e>
+          </m:func>
+          <m:r>
+            <w:rPr>
+              <w:rFonts w:ascii="Cambria Math" w:hAnsi="Cambria Math"/>
+              <w:lang w:bidi="fa-IR"/>
+            </w:rPr>
+            <m:t>=</m:t>
+          </m:r>
+          <m:f>
+            <m:fPr>
+              <m:ctrlPr>
+                <w:rPr>
+                  <w:rFonts w:ascii="Cambria Math" w:hAnsi="Cambria Math"/>
+                  <w:i/>
+                  <w:lang w:bidi="fa-IR"/>
+                </w:rPr>
+              </m:ctrlPr>
+            </m:fPr>
+            <m:num>
+              <m:r>
+                <w:rPr>
+                  <w:rFonts w:ascii="Cambria Math" w:hAnsi="Cambria Math"/>
+                  <w:lang w:bidi="fa-IR"/>
+                </w:rPr>
+                <m:t>1</m:t>
+              </m:r>
+            </m:num>
+            <m:den>
+              <m:r>
+                <w:rPr>
+                  <w:rFonts w:ascii="Cambria Math" w:hAnsi="Cambria Math"/>
+                  <w:lang w:bidi="fa-IR"/>
+                </w:rPr>
+                <m:t>2</m:t>
+              </m:r>
+            </m:den>
+          </m:f>
+          <m:func>
+            <m:funcPr>
+              <m:ctrlPr>
+                <w:rPr>
+                  <w:rFonts w:ascii="Cambria Math" w:hAnsi="Cambria Math"/>
+                  <w:i/>
+                  <w:lang w:bidi="fa-IR"/>
+                </w:rPr>
+              </m:ctrlPr>
+            </m:funcPr>
+            <m:fName>
+              <m:r>
+                <m:rPr>
+                  <m:sty m:val="p"/>
+                </m:rPr>
+                <w:rPr>
+                  <w:rFonts w:ascii="Cambria Math" w:hAnsi="Cambria Math"/>
+                  <w:lang w:bidi="fa-IR"/>
+                </w:rPr>
+                <m:t>ln</m:t>
+              </m:r>
+            </m:fName>
+            <m:e>
+              <m:d>
+                <m:dPr>
+                  <m:ctrlPr>
+                    <w:rPr>
+                      <w:rFonts w:ascii="Cambria Math" w:hAnsi="Cambria Math"/>
+                      <w:i/>
+                      <w:lang w:bidi="fa-IR"/>
+                    </w:rPr>
+                  </m:ctrlPr>
+                </m:dPr>
+                <m:e>
+                  <m:r>
+                    <w:rPr>
+                      <w:rFonts w:ascii="Cambria Math" w:hAnsi="Cambria Math"/>
+                      <w:lang w:bidi="fa-IR"/>
+                    </w:rPr>
+                    <m:t>7</m:t>
+                  </m:r>
+                </m:e>
+              </m:d>
+            </m:e>
+          </m:func>
+          <m:r>
+            <w:rPr>
+              <w:rFonts w:ascii="Cambria Math" w:hAnsi="Cambria Math"/>
+              <w:lang w:bidi="fa-IR"/>
+            </w:rPr>
+            <m:t>=0.97</m:t>
+          </m:r>
+        </m:oMath>
+      </m:oMathPara>
+    </w:p>
+    <w:p>
+      <w:pPr>
+        <w:bidi/>
+        <w:rPr>
+          <w:lang w:bidi="fa-IR"/>
+        </w:rPr>
+      </w:pPr>
+    </w:p>
+    <w:p>
+      <w:pPr>
+        <w:bidi/>
+        <w:rPr>
+          <w:lang w:bidi="fa-IR"/>
+        </w:rPr>
+      </w:pPr>
     </w:p>
     <w:p>
       <w:pPr>
@@ -3466,6 +5726,131 @@
       <w:color w:val="808080"/>
     </w:rPr>
   </w:style>
+  <w:style w:type="table" w:styleId="TableGrid">
+    <w:name w:val="Table Grid"/>
+    <w:basedOn w:val="TableNormal"/>
+    <w:uiPriority w:val="39"/>
+    <w:rsid w:val="003F2BE8"/>
+    <w:pPr>
+      <w:spacing w:after="0" w:line="240" w:lineRule="auto"/>
+    </w:pPr>
+    <w:tblPr>
+      <w:tblBorders>
+        <w:top w:val="single" w:sz="4" w:space="0" w:color="auto"/>
+        <w:left w:val="single" w:sz="4" w:space="0" w:color="auto"/>
+        <w:bottom w:val="single" w:sz="4" w:space="0" w:color="auto"/>
+        <w:right w:val="single" w:sz="4" w:space="0" w:color="auto"/>
+        <w:insideH w:val="single" w:sz="4" w:space="0" w:color="auto"/>
+        <w:insideV w:val="single" w:sz="4" w:space="0" w:color="auto"/>
+      </w:tblBorders>
+    </w:tblPr>
+  </w:style>
+  <w:style w:type="table" w:styleId="GridTable5Dark-Accent5">
+    <w:name w:val="Grid Table 5 Dark Accent 5"/>
+    <w:basedOn w:val="TableNormal"/>
+    <w:uiPriority w:val="50"/>
+    <w:rsid w:val="003F2BE8"/>
+    <w:pPr>
+      <w:spacing w:after="0" w:line="240" w:lineRule="auto"/>
+    </w:pPr>
+    <w:tblPr>
+      <w:tblStyleRowBandSize w:val="1"/>
+      <w:tblStyleColBandSize w:val="1"/>
+      <w:tblBorders>
+        <w:top w:val="single" w:sz="4" w:space="0" w:color="FFFFFF" w:themeColor="background1"/>
+        <w:left w:val="single" w:sz="4" w:space="0" w:color="FFFFFF" w:themeColor="background1"/>
+        <w:bottom w:val="single" w:sz="4" w:space="0" w:color="FFFFFF" w:themeColor="background1"/>
+        <w:right w:val="single" w:sz="4" w:space="0" w:color="FFFFFF" w:themeColor="background1"/>
+        <w:insideH w:val="single" w:sz="4" w:space="0" w:color="FFFFFF" w:themeColor="background1"/>
+        <w:insideV w:val="single" w:sz="4" w:space="0" w:color="FFFFFF" w:themeColor="background1"/>
+      </w:tblBorders>
+    </w:tblPr>
+    <w:tcPr>
+      <w:shd w:val="clear" w:color="auto" w:fill="D9E2F3" w:themeFill="accent5" w:themeFillTint="33"/>
+    </w:tcPr>
+    <w:tblStylePr w:type="firstRow">
+      <w:rPr>
+        <w:b/>
+        <w:bCs/>
+        <w:color w:val="FFFFFF" w:themeColor="background1"/>
+      </w:rPr>
+      <w:tblPr/>
+      <w:tcPr>
+        <w:tcBorders>
+          <w:top w:val="single" w:sz="4" w:space="0" w:color="FFFFFF" w:themeColor="background1"/>
+          <w:left w:val="single" w:sz="4" w:space="0" w:color="FFFFFF" w:themeColor="background1"/>
+          <w:right w:val="single" w:sz="4" w:space="0" w:color="FFFFFF" w:themeColor="background1"/>
+          <w:insideH w:val="nil"/>
+          <w:insideV w:val="nil"/>
+        </w:tcBorders>
+        <w:shd w:val="clear" w:color="auto" w:fill="4472C4" w:themeFill="accent5"/>
+      </w:tcPr>
+    </w:tblStylePr>
+    <w:tblStylePr w:type="lastRow">
+      <w:rPr>
+        <w:b/>
+        <w:bCs/>
+        <w:color w:val="FFFFFF" w:themeColor="background1"/>
+      </w:rPr>
+      <w:tblPr/>
+      <w:tcPr>
+        <w:tcBorders>
+          <w:left w:val="single" w:sz="4" w:space="0" w:color="FFFFFF" w:themeColor="background1"/>
+          <w:bottom w:val="single" w:sz="4" w:space="0" w:color="FFFFFF" w:themeColor="background1"/>
+          <w:right w:val="single" w:sz="4" w:space="0" w:color="FFFFFF" w:themeColor="background1"/>
+          <w:insideH w:val="nil"/>
+          <w:insideV w:val="nil"/>
+        </w:tcBorders>
+        <w:shd w:val="clear" w:color="auto" w:fill="4472C4" w:themeFill="accent5"/>
+      </w:tcPr>
+    </w:tblStylePr>
+    <w:tblStylePr w:type="firstCol">
+      <w:rPr>
+        <w:b/>
+        <w:bCs/>
+        <w:color w:val="FFFFFF" w:themeColor="background1"/>
+      </w:rPr>
+      <w:tblPr/>
+      <w:tcPr>
+        <w:tcBorders>
+          <w:top w:val="single" w:sz="4" w:space="0" w:color="FFFFFF" w:themeColor="background1"/>
+          <w:left w:val="single" w:sz="4" w:space="0" w:color="FFFFFF" w:themeColor="background1"/>
+          <w:bottom w:val="single" w:sz="4" w:space="0" w:color="FFFFFF" w:themeColor="background1"/>
+          <w:insideV w:val="nil"/>
+        </w:tcBorders>
+        <w:shd w:val="clear" w:color="auto" w:fill="4472C4" w:themeFill="accent5"/>
+      </w:tcPr>
+    </w:tblStylePr>
+    <w:tblStylePr w:type="lastCol">
+      <w:rPr>
+        <w:b/>
+        <w:bCs/>
+        <w:color w:val="FFFFFF" w:themeColor="background1"/>
+      </w:rPr>
+      <w:tblPr/>
+      <w:tcPr>
+        <w:tcBorders>
+          <w:top w:val="single" w:sz="4" w:space="0" w:color="FFFFFF" w:themeColor="background1"/>
+          <w:bottom w:val="single" w:sz="4" w:space="0" w:color="FFFFFF" w:themeColor="background1"/>
+          <w:right w:val="single" w:sz="4" w:space="0" w:color="FFFFFF" w:themeColor="background1"/>
+          <w:insideV w:val="nil"/>
+        </w:tcBorders>
+        <w:shd w:val="clear" w:color="auto" w:fill="4472C4" w:themeFill="accent5"/>
+      </w:tcPr>
+    </w:tblStylePr>
+    <w:tblStylePr w:type="band1Vert">
+      <w:tblPr/>
+      <w:tcPr>
+        <w:shd w:val="clear" w:color="auto" w:fill="B4C6E7" w:themeFill="accent5" w:themeFillTint="66"/>
+      </w:tcPr>
+    </w:tblStylePr>
+    <w:tblStylePr w:type="band1Horz">
+      <w:tblPr/>
+      <w:tcPr>
+        <w:shd w:val="clear" w:color="auto" w:fill="B4C6E7" w:themeFill="accent5" w:themeFillTint="66"/>
+      </w:tcPr>
+    </w:tblStylePr>
+  </w:style>
 </w:styles>
 </file>
 

</xml_diff>